<commit_message>
final peer review; edited paper
</commit_message>
<xml_diff>
--- a/Peer Review/HairongYanniYing_PeerReview.docx
+++ b/Peer Review/HairongYanniYing_PeerReview.docx
@@ -9,6 +9,7 @@
           <w:ilvl w:val="0"/>
           <w:numId w:val="1"/>
         </w:numPr>
+        <w:spacing w:line="276" w:lineRule="auto"/>
         <w:ind w:left="0"/>
         <w:rPr>
           <w:rFonts w:ascii="Times" w:hAnsi="Times"/>
@@ -18,7 +19,19 @@
         <w:rPr>
           <w:rFonts w:ascii="Times" w:hAnsi="Times"/>
         </w:rPr>
-        <w:t>I did not encounter any difficulties finding all the objects I needed to replicate your work.  Scraping the data directly from the Internet is a fantastic way to streamline all of your work</w:t>
+        <w:t>I did not encount</w:t>
+      </w:r>
+      <w:r>
+        <w:rPr>
+          <w:rFonts w:ascii="Times" w:hAnsi="Times"/>
+        </w:rPr>
+        <w:t xml:space="preserve">er any difficulties finding </w:t>
+      </w:r>
+      <w:r>
+        <w:rPr>
+          <w:rFonts w:ascii="Times" w:hAnsi="Times"/>
+        </w:rPr>
+        <w:t>the objects I needed to replicate your work.  Scraping the data directly from the Internet is a fantastic way to streamline all of your work</w:t>
       </w:r>
       <w:r>
         <w:rPr>
@@ -54,7 +67,19 @@
         <w:rPr>
           <w:rFonts w:ascii="Times" w:hAnsi="Times"/>
         </w:rPr>
-        <w:t>.  However, what happens if these websites change?  It might be a good idea to save</w:t>
+        <w:t xml:space="preserve">.  However, what happens if these websites change?  It might be a good idea to </w:t>
+      </w:r>
+      <w:r>
+        <w:rPr>
+          <w:rFonts w:ascii="Times" w:hAnsi="Times"/>
+        </w:rPr>
+        <w:t xml:space="preserve">also </w:t>
+      </w:r>
+      <w:r>
+        <w:rPr>
+          <w:rFonts w:ascii="Times" w:hAnsi="Times"/>
+        </w:rPr>
+        <w:t>save</w:t>
       </w:r>
       <w:r>
         <w:rPr>
@@ -70,6 +95,7 @@
           <w:ilvl w:val="0"/>
           <w:numId w:val="1"/>
         </w:numPr>
+        <w:spacing w:line="276" w:lineRule="auto"/>
         <w:ind w:left="0"/>
         <w:rPr>
           <w:rFonts w:ascii="Times" w:hAnsi="Times"/>
@@ -128,6 +154,7 @@
     </w:p>
     <w:p>
       <w:pPr>
+        <w:spacing w:line="276" w:lineRule="auto"/>
         <w:ind w:firstLine="360"/>
         <w:rPr>
           <w:rFonts w:ascii="Times" w:hAnsi="Times"/>
@@ -137,7 +164,19 @@
         <w:rPr>
           <w:rFonts w:ascii="Times" w:hAnsi="Times"/>
         </w:rPr>
-        <w:t xml:space="preserve">I think your test suite is less effective. Why did you choose to include your tests in your main </w:t>
+        <w:t>Generally I like your tests</w:t>
+      </w:r>
+      <w:r>
+        <w:rPr>
+          <w:rFonts w:ascii="Times" w:hAnsi="Times"/>
+        </w:rPr>
+        <w:t>, but w</w:t>
+      </w:r>
+      <w:r>
+        <w:rPr>
+          <w:rFonts w:ascii="Times" w:hAnsi="Times"/>
+        </w:rPr>
+        <w:t xml:space="preserve">hy did you choose to include your tests in your main </w:t>
       </w:r>
       <w:proofErr w:type="spellStart"/>
       <w:r>
@@ -163,7 +202,19 @@
         <w:rPr>
           <w:rFonts w:ascii="Times" w:hAnsi="Times"/>
         </w:rPr>
-        <w:t>?  Having everything jumbled together makes it hard to differentiate test from main code</w:t>
+        <w:t xml:space="preserve">?  Having everything jumbled together makes it hard to differentiate test </w:t>
+      </w:r>
+      <w:r>
+        <w:rPr>
+          <w:rFonts w:ascii="Times" w:hAnsi="Times"/>
+        </w:rPr>
+        <w:t xml:space="preserve">code </w:t>
+      </w:r>
+      <w:r>
+        <w:rPr>
+          <w:rFonts w:ascii="Times" w:hAnsi="Times"/>
+        </w:rPr>
+        <w:t>from main code</w:t>
       </w:r>
       <w:r>
         <w:rPr>
@@ -175,19 +226,13 @@
         <w:rPr>
           <w:rFonts w:ascii="Times" w:hAnsi="Times"/>
         </w:rPr>
-        <w:t xml:space="preserve"> to run </w:t>
-      </w:r>
-      <w:r>
-        <w:rPr>
-          <w:rFonts w:ascii="Times" w:hAnsi="Times"/>
-        </w:rPr>
-        <w:t xml:space="preserve">and analyze </w:t>
-      </w:r>
-      <w:r>
-        <w:rPr>
-          <w:rFonts w:ascii="Times" w:hAnsi="Times"/>
-        </w:rPr>
-        <w:t>all of the tests manually.  All of your tests passed without</w:t>
+        <w:t xml:space="preserve"> to manually run and analyze each test one at a time</w:t>
+      </w:r>
+      <w:r>
+        <w:rPr>
+          <w:rFonts w:ascii="Times" w:hAnsi="Times"/>
+        </w:rPr>
+        <w:t>.  All of your tests passed without</w:t>
       </w:r>
       <w:r>
         <w:rPr>
@@ -207,13 +252,13 @@
         <w:rPr>
           <w:rFonts w:ascii="Times" w:hAnsi="Times"/>
         </w:rPr>
-        <w:t xml:space="preserve"> was particularly useful to check the “black box” process of scraping Internet data.   One other tip is perhaps you can write/adjust some tests that take inputs of dummy data, such as a matrix of all zeroes, and test </w:t>
-      </w:r>
-      <w:r>
-        <w:rPr>
-          <w:rFonts w:ascii="Times" w:hAnsi="Times"/>
-        </w:rPr>
-        <w:t>that some code (perhaps your code to calculate daily returns) is accurate (with all zeroes, I would gander that the daily return would also be zero, right?  That should make testing easy).</w:t>
+        <w:t xml:space="preserve"> was particularly useful to check the “black box” proc</w:t>
+      </w:r>
+      <w:r>
+        <w:rPr>
+          <w:rFonts w:ascii="Times" w:hAnsi="Times"/>
+        </w:rPr>
+        <w:t xml:space="preserve">ess of scraping Internet data. </w:t>
       </w:r>
     </w:p>
     <w:p>
@@ -223,6 +268,7 @@
           <w:ilvl w:val="0"/>
           <w:numId w:val="1"/>
         </w:numPr>
+        <w:spacing w:line="276" w:lineRule="auto"/>
         <w:ind w:left="0"/>
         <w:rPr>
           <w:rFonts w:ascii="Times" w:hAnsi="Times"/>
@@ -232,7 +278,25 @@
         <w:rPr>
           <w:rFonts w:ascii="Times" w:hAnsi="Times"/>
         </w:rPr>
-        <w:t>The only issue I had in creating your figures was in cell 20; the plot (attached) has overlapping and unreadable labels and legends.  I’m not sure if this is intentional or a reproducibility issue. Otherwise, the other plots look decent, thoug</w:t>
+        <w:t>I created all of your figures,</w:t>
+      </w:r>
+      <w:r>
+        <w:rPr>
+          <w:rFonts w:ascii="Times" w:hAnsi="Times"/>
+        </w:rPr>
+        <w:t xml:space="preserve"> </w:t>
+      </w:r>
+      <w:r>
+        <w:rPr>
+          <w:rFonts w:ascii="Times" w:hAnsi="Times"/>
+        </w:rPr>
+        <w:t xml:space="preserve">though </w:t>
+      </w:r>
+      <w:r>
+        <w:rPr>
+          <w:rFonts w:ascii="Times" w:hAnsi="Times"/>
+        </w:rPr>
+        <w:t xml:space="preserve">without your midterm </w:t>
       </w:r>
       <w:bookmarkStart w:id="0" w:name="_GoBack"/>
       <w:bookmarkEnd w:id="0"/>
@@ -240,7 +304,7 @@
         <w:rPr>
           <w:rFonts w:ascii="Times" w:hAnsi="Times"/>
         </w:rPr>
-        <w:t>h without your midterm report, it’s ha</w:t>
+        <w:t>report, it’s ha</w:t>
       </w:r>
       <w:r>
         <w:rPr>
@@ -252,7 +316,13 @@
         <w:rPr>
           <w:rFonts w:ascii="Times" w:hAnsi="Times"/>
         </w:rPr>
-        <w:t>reproduced.  S</w:t>
+        <w:t>accurately reproduced</w:t>
+      </w:r>
+      <w:r>
+        <w:rPr>
+          <w:rFonts w:ascii="Times" w:hAnsi="Times"/>
+        </w:rPr>
+        <w:t>.  S</w:t>
       </w:r>
       <w:r>
         <w:rPr>
@@ -276,13 +346,13 @@
         <w:rPr>
           <w:rFonts w:ascii="Times" w:hAnsi="Times"/>
         </w:rPr>
-        <w:t xml:space="preserve"> do not have a main title.   Adding those annotations in addition to captions</w:t>
-      </w:r>
-      <w:r>
-        <w:rPr>
-          <w:rFonts w:ascii="Times" w:hAnsi="Times"/>
-        </w:rPr>
-        <w:t xml:space="preserve"> will help the figures to be more readable.  I would also number the f</w:t>
+        <w:t xml:space="preserve"> do not have a main title.   Adding those annotations </w:t>
+      </w:r>
+      <w:r>
+        <w:rPr>
+          <w:rFonts w:ascii="Times" w:hAnsi="Times"/>
+        </w:rPr>
+        <w:t>will help the figures to be more readable.  I would also number the f</w:t>
       </w:r>
       <w:r>
         <w:rPr>
@@ -294,11 +364,18 @@
         <w:rPr>
           <w:rFonts w:ascii="Times" w:hAnsi="Times"/>
         </w:rPr>
-        <w:t>easily referenced.</w:t>
+        <w:t>ea</w:t>
+      </w:r>
+      <w:r>
+        <w:rPr>
+          <w:rFonts w:ascii="Times" w:hAnsi="Times"/>
+        </w:rPr>
+        <w:t>sily referenced within the text of your paper.</w:t>
       </w:r>
     </w:p>
     <w:p>
       <w:pPr>
+        <w:spacing w:line="276" w:lineRule="auto"/>
         <w:ind w:firstLine="720"/>
         <w:rPr>
           <w:rFonts w:ascii="Times" w:hAnsi="Times"/>
@@ -309,7 +386,19 @@
         <w:rPr>
           <w:rFonts w:ascii="Times" w:hAnsi="Times"/>
         </w:rPr>
-        <w:t>Now some very specific comments (the number is the cell number</w:t>
+        <w:t xml:space="preserve">Now </w:t>
+      </w:r>
+      <w:r>
+        <w:rPr>
+          <w:rFonts w:ascii="Times" w:hAnsi="Times"/>
+        </w:rPr>
+        <w:t xml:space="preserve">for some </w:t>
+      </w:r>
+      <w:r>
+        <w:rPr>
+          <w:rFonts w:ascii="Times" w:hAnsi="Times"/>
+        </w:rPr>
+        <w:t>specific comments (the number is the cell number</w:t>
       </w:r>
       <w:r>
         <w:rPr>
@@ -322,19 +411,63 @@
         <w:rPr>
           <w:rFonts w:ascii="Times" w:hAnsi="Times"/>
         </w:rPr>
-        <w:t xml:space="preserve">  11: </w:t>
-      </w:r>
-      <w:r>
-        <w:rPr>
-          <w:rFonts w:ascii="Times" w:hAnsi="Times"/>
-        </w:rPr>
-        <w:t xml:space="preserve">company labels are hard to see.  14: with all the points, it’s hard to see the overall patterns in the data.  19: are there multiple colored lines?  It looks so—what do they mean?  20: </w:t>
-      </w:r>
-      <w:r>
-        <w:rPr>
-          <w:rFonts w:ascii="Times" w:hAnsi="Times"/>
-        </w:rPr>
-        <w:t>see attached</w:t>
+        <w:t xml:space="preserve"> </w:t>
+      </w:r>
+      <w:r>
+        <w:rPr>
+          <w:rFonts w:ascii="Times" w:hAnsi="Times"/>
+          <w:i/>
+        </w:rPr>
+        <w:t>11:</w:t>
+      </w:r>
+      <w:r>
+        <w:rPr>
+          <w:rFonts w:ascii="Times" w:hAnsi="Times"/>
+        </w:rPr>
+        <w:t xml:space="preserve"> </w:t>
+      </w:r>
+      <w:r>
+        <w:rPr>
+          <w:rFonts w:ascii="Times" w:hAnsi="Times"/>
+        </w:rPr>
+        <w:t>The c</w:t>
+      </w:r>
+      <w:r>
+        <w:rPr>
+          <w:rFonts w:ascii="Times" w:hAnsi="Times"/>
+        </w:rPr>
+        <w:t xml:space="preserve">ompany labels are hard to see.  </w:t>
+      </w:r>
+      <w:r>
+        <w:rPr>
+          <w:rFonts w:ascii="Times" w:hAnsi="Times"/>
+          <w:i/>
+        </w:rPr>
+        <w:t>14:</w:t>
+      </w:r>
+      <w:r>
+        <w:rPr>
+          <w:rFonts w:ascii="Times" w:hAnsi="Times"/>
+        </w:rPr>
+        <w:t xml:space="preserve"> </w:t>
+      </w:r>
+      <w:r>
+        <w:rPr>
+          <w:rFonts w:ascii="Times" w:hAnsi="Times"/>
+        </w:rPr>
+        <w:t>I</w:t>
+      </w:r>
+      <w:r>
+        <w:rPr>
+          <w:rFonts w:ascii="Times" w:hAnsi="Times"/>
+        </w:rPr>
+        <w:t>t’s hard to see overall patterns in the data</w:t>
+      </w:r>
+      <w:r>
+        <w:rPr>
+          <w:rFonts w:ascii="Times" w:hAnsi="Times"/>
+        </w:rPr>
+        <w:t xml:space="preserve"> with so many points</w:t>
       </w:r>
       <w:r>
         <w:rPr>
@@ -346,21 +479,118 @@
         <w:rPr>
           <w:rFonts w:ascii="Times" w:hAnsi="Times"/>
         </w:rPr>
+        <w:t xml:space="preserve">  </w:t>
+      </w:r>
+      <w:r>
+        <w:rPr>
+          <w:rFonts w:ascii="Times" w:hAnsi="Times"/>
+          <w:i/>
+        </w:rPr>
+        <w:t>19:</w:t>
+      </w:r>
+      <w:r>
+        <w:rPr>
+          <w:rFonts w:ascii="Times" w:hAnsi="Times"/>
+        </w:rPr>
+        <w:t xml:space="preserve"> A</w:t>
+      </w:r>
+      <w:r>
+        <w:rPr>
+          <w:rFonts w:ascii="Times" w:hAnsi="Times"/>
+        </w:rPr>
+        <w:t>re there colored lines?</w:t>
+      </w:r>
+      <w:r>
+        <w:rPr>
+          <w:rFonts w:ascii="Times" w:hAnsi="Times"/>
+        </w:rPr>
         <w:t xml:space="preserve"> </w:t>
       </w:r>
-      <w:proofErr w:type="gramStart"/>
-      <w:r>
-        <w:rPr>
-          <w:rFonts w:ascii="Times" w:hAnsi="Times"/>
-        </w:rPr>
-        <w:t>21</w:t>
-      </w:r>
-      <w:proofErr w:type="gramEnd"/>
-      <w:r>
-        <w:rPr>
-          <w:rFonts w:ascii="Times" w:hAnsi="Times"/>
-        </w:rPr>
-        <w:t>: many of the plots look very similar, especially when you have to scroll and can’t juxtapose any next to each other</w:t>
+      <w:r>
+        <w:rPr>
+          <w:rFonts w:ascii="Times" w:hAnsi="Times"/>
+        </w:rPr>
+        <w:t>W</w:t>
+      </w:r>
+      <w:r>
+        <w:rPr>
+          <w:rFonts w:ascii="Times" w:hAnsi="Times"/>
+        </w:rPr>
+        <w:t xml:space="preserve">hat do they mean?  </w:t>
+      </w:r>
+      <w:r>
+        <w:rPr>
+          <w:rFonts w:ascii="Times" w:hAnsi="Times"/>
+          <w:i/>
+        </w:rPr>
+        <w:t>20:</w:t>
+      </w:r>
+      <w:r>
+        <w:rPr>
+          <w:rFonts w:ascii="Times" w:hAnsi="Times"/>
+        </w:rPr>
+        <w:t xml:space="preserve"> </w:t>
+      </w:r>
+      <w:r>
+        <w:rPr>
+          <w:rFonts w:ascii="Times" w:hAnsi="Times"/>
+        </w:rPr>
+        <w:t>P</w:t>
+      </w:r>
+      <w:r>
+        <w:rPr>
+          <w:rFonts w:ascii="Times" w:hAnsi="Times"/>
+        </w:rPr>
+        <w:t>lots, legends, and labels overlap; it’s hard to see what’s happening</w:t>
+      </w:r>
+      <w:r>
+        <w:rPr>
+          <w:rFonts w:ascii="Times" w:hAnsi="Times"/>
+        </w:rPr>
+        <w:t>.</w:t>
+      </w:r>
+      <w:r>
+        <w:rPr>
+          <w:rFonts w:ascii="Times" w:hAnsi="Times"/>
+        </w:rPr>
+        <w:t xml:space="preserve"> </w:t>
+      </w:r>
+      <w:r>
+        <w:rPr>
+          <w:rFonts w:ascii="Times" w:hAnsi="Times"/>
+          <w:i/>
+        </w:rPr>
+        <w:t>21:</w:t>
+      </w:r>
+      <w:r>
+        <w:rPr>
+          <w:rFonts w:ascii="Times" w:hAnsi="Times"/>
+        </w:rPr>
+        <w:t xml:space="preserve"> M</w:t>
+      </w:r>
+      <w:r>
+        <w:rPr>
+          <w:rFonts w:ascii="Times" w:hAnsi="Times"/>
+        </w:rPr>
+        <w:t xml:space="preserve">any plots look similar, especially </w:t>
+      </w:r>
+      <w:r>
+        <w:rPr>
+          <w:rFonts w:ascii="Times" w:hAnsi="Times"/>
+        </w:rPr>
+        <w:t>when I can’t juxtapose plots</w:t>
+      </w:r>
+      <w:r>
+        <w:rPr>
+          <w:rFonts w:ascii="Times" w:hAnsi="Times"/>
+        </w:rPr>
+        <w:t xml:space="preserve"> </w:t>
+      </w:r>
+      <w:r>
+        <w:rPr>
+          <w:rFonts w:ascii="Times" w:hAnsi="Times"/>
+        </w:rPr>
+        <w:t>to compare</w:t>
       </w:r>
       <w:r>
         <w:rPr>
@@ -371,22 +601,27 @@
       <w:r>
         <w:rPr>
           <w:rFonts w:ascii="Times" w:hAnsi="Times"/>
-        </w:rPr>
-        <w:t xml:space="preserve">26&amp;40: </w:t>
-      </w:r>
-      <w:proofErr w:type="gramStart"/>
-      <w:r>
-        <w:rPr>
-          <w:rFonts w:ascii="Times" w:hAnsi="Times"/>
-        </w:rPr>
-        <w:t>y axis</w:t>
-      </w:r>
-      <w:proofErr w:type="gramEnd"/>
-      <w:r>
-        <w:rPr>
-          <w:rFonts w:ascii="Times" w:hAnsi="Times"/>
-        </w:rPr>
-        <w:t xml:space="preserve"> </w:t>
+          <w:i/>
+        </w:rPr>
+        <w:t>26&amp;40:</w:t>
+      </w:r>
+      <w:r>
+        <w:rPr>
+          <w:rFonts w:ascii="Times" w:hAnsi="Times"/>
+        </w:rPr>
+        <w:t xml:space="preserve"> Y</w:t>
+      </w:r>
+      <w:r>
+        <w:rPr>
+          <w:rFonts w:ascii="Times" w:hAnsi="Times"/>
+        </w:rPr>
+        <w:t>-</w:t>
+      </w:r>
+      <w:r>
+        <w:rPr>
+          <w:rFonts w:ascii="Times" w:hAnsi="Times"/>
+        </w:rPr>
+        <w:t xml:space="preserve">axis </w:t>
       </w:r>
       <w:r>
         <w:rPr>
@@ -398,7 +633,26 @@
         <w:rPr>
           <w:rFonts w:ascii="Times" w:hAnsi="Times"/>
         </w:rPr>
-        <w:t>seem too large.  58: there are no labels here, what are you plotting?</w:t>
+        <w:t xml:space="preserve">seem too large.  </w:t>
+      </w:r>
+      <w:r>
+        <w:rPr>
+          <w:rFonts w:ascii="Times" w:hAnsi="Times"/>
+          <w:i/>
+        </w:rPr>
+        <w:t>58:</w:t>
+      </w:r>
+      <w:r>
+        <w:rPr>
+          <w:rFonts w:ascii="Times" w:hAnsi="Times"/>
+        </w:rPr>
+        <w:t xml:space="preserve"> There are no labels; </w:t>
+      </w:r>
+      <w:r>
+        <w:rPr>
+          <w:rFonts w:ascii="Times" w:hAnsi="Times"/>
+        </w:rPr>
+        <w:t>what are you plotting?</w:t>
       </w:r>
     </w:p>
     <w:p>
@@ -408,6 +662,7 @@
           <w:ilvl w:val="0"/>
           <w:numId w:val="1"/>
         </w:numPr>
+        <w:spacing w:line="276" w:lineRule="auto"/>
         <w:ind w:left="0"/>
         <w:rPr>
           <w:rFonts w:ascii="Times" w:hAnsi="Times"/>
@@ -417,46 +672,79 @@
         <w:rPr>
           <w:rFonts w:ascii="Times" w:hAnsi="Times"/>
         </w:rPr>
-        <w:t>Which parts did you find especially good and/or useful?</w:t>
-      </w:r>
-    </w:p>
-    <w:p>
-      <w:pPr>
-        <w:pStyle w:val="ListParagraph"/>
-        <w:ind w:left="0"/>
-        <w:rPr>
-          <w:rFonts w:ascii="Times" w:hAnsi="Times"/>
-        </w:rPr>
-      </w:pPr>
-      <w:r>
-        <w:rPr>
-          <w:rFonts w:ascii="Times" w:hAnsi="Times"/>
-        </w:rPr>
-        <w:t xml:space="preserve">You displayed a wide-variety of statistical techniques, which is both very exciting to see and could require some </w:t>
-      </w:r>
-      <w:r>
-        <w:rPr>
-          <w:rFonts w:ascii="Times" w:hAnsi="Times"/>
-        </w:rPr>
-        <w:t xml:space="preserve">finesse with </w:t>
-      </w:r>
-      <w:r>
-        <w:rPr>
-          <w:rFonts w:ascii="Times" w:hAnsi="Times"/>
-        </w:rPr>
-        <w:t>explanation (see 5).</w:t>
-      </w:r>
-      <w:r>
-        <w:rPr>
-          <w:rFonts w:ascii="Times" w:hAnsi="Times"/>
-        </w:rPr>
-        <w:t xml:space="preserve"> Your code is very well organized, which makes reading it quite easy, and as I mentioned earlier, the headings that you do have there help to annotate the outline of your project.</w:t>
-      </w:r>
-      <w:r>
-        <w:rPr>
-          <w:rFonts w:ascii="Times" w:hAnsi="Times"/>
-        </w:rPr>
-        <w:t xml:space="preserve">  </w:t>
+        <w:t>I think one of the greatest strengths here is simply the breadth of your project.  You do a lot, both in your application of a very wide variety of statistical techniques and in an extremely large quantity of analyses, and it’s quite impressive to see what</w:t>
+      </w:r>
+      <w:r>
+        <w:rPr>
+          <w:rFonts w:ascii="Times" w:hAnsi="Times"/>
+        </w:rPr>
+        <w:t xml:space="preserve"> you’ve done.  </w:t>
+      </w:r>
+      <w:r>
+        <w:rPr>
+          <w:rFonts w:ascii="Times" w:hAnsi="Times"/>
+        </w:rPr>
+        <w:t xml:space="preserve">Your code is </w:t>
+      </w:r>
+      <w:r>
+        <w:rPr>
+          <w:rFonts w:ascii="Times" w:hAnsi="Times"/>
+        </w:rPr>
+        <w:t xml:space="preserve">well organized and </w:t>
+      </w:r>
+      <w:r>
+        <w:rPr>
+          <w:rFonts w:ascii="Times" w:hAnsi="Times"/>
+        </w:rPr>
+        <w:t>the headings help to annot</w:t>
+      </w:r>
+      <w:r>
+        <w:rPr>
+          <w:rFonts w:ascii="Times" w:hAnsi="Times"/>
+        </w:rPr>
+        <w:t xml:space="preserve">ate the outline of your project, </w:t>
+      </w:r>
+      <w:r>
+        <w:rPr>
+          <w:rFonts w:ascii="Times" w:hAnsi="Times"/>
+        </w:rPr>
+        <w:t>which makes reading it quite ea</w:t>
+      </w:r>
+      <w:r>
+        <w:rPr>
+          <w:rFonts w:ascii="Times" w:hAnsi="Times"/>
+        </w:rPr>
+        <w:t>sy.  Finally, I was</w:t>
+      </w:r>
+      <w:r>
+        <w:rPr>
+          <w:rFonts w:ascii="Times" w:hAnsi="Times"/>
+        </w:rPr>
+        <w:t xml:space="preserve"> impressed by your process of direc</w:t>
+      </w:r>
+      <w:r>
+        <w:rPr>
+          <w:rFonts w:ascii="Times" w:hAnsi="Times"/>
+        </w:rPr>
+        <w:t>tly scraping the data from the I</w:t>
+      </w:r>
+      <w:r>
+        <w:rPr>
+          <w:rFonts w:ascii="Times" w:hAnsi="Times"/>
+        </w:rPr>
+        <w:t xml:space="preserve">nternet—while it could pose issues if the websites were to change, reproducing your work was extremely </w:t>
+      </w:r>
+      <w:r>
+        <w:rPr>
+          <w:rFonts w:ascii="Times" w:hAnsi="Times"/>
+        </w:rPr>
+        <w:t>streamlined</w:t>
+      </w:r>
+      <w:r>
+        <w:rPr>
+          <w:rFonts w:ascii="Times" w:hAnsi="Times"/>
+        </w:rPr>
+        <w:t xml:space="preserve"> as I didn’t have to worry about any datasets at all.</w:t>
       </w:r>
     </w:p>
     <w:p>
@@ -466,6 +754,7 @@
           <w:ilvl w:val="0"/>
           <w:numId w:val="1"/>
         </w:numPr>
+        <w:spacing w:line="276" w:lineRule="auto"/>
         <w:ind w:left="0"/>
         <w:rPr>
           <w:rFonts w:ascii="Times" w:hAnsi="Times"/>
@@ -475,25 +764,145 @@
         <w:rPr>
           <w:rFonts w:ascii="Times" w:hAnsi="Times"/>
         </w:rPr>
-        <w:t xml:space="preserve">I would say focus your remaining work on two areas.  First, clean up your figures a bit by adding labels and captions; I would also venture to say that perhaps you don’t need all of those plots as many of them look very similar (particularly in the </w:t>
-      </w:r>
-      <w:r>
-        <w:rPr>
-          <w:rFonts w:ascii="Times" w:hAnsi="Times"/>
-        </w:rPr>
-        <w:t xml:space="preserve">lasso </w:t>
-      </w:r>
-      <w:r>
-        <w:rPr>
-          <w:rFonts w:ascii="Times" w:hAnsi="Times"/>
-        </w:rPr>
-        <w:t>densities).  Second, make sure that your text that you add does a good job to explain your process—quite honestly, it’s a little hard to decipher your research questions, goals, and project impact from your notebook in its current form (which is to be expected without any text).  But make sure to justify all of your methods.  Why did you choose to use the variety of techniques that you used, and how do they complement each other to get to your ultimate goal?</w:t>
+        <w:t xml:space="preserve">First, </w:t>
+      </w:r>
+      <w:r>
+        <w:rPr>
+          <w:rFonts w:ascii="Times" w:hAnsi="Times"/>
+        </w:rPr>
+        <w:t xml:space="preserve">I would </w:t>
+      </w:r>
+      <w:r>
+        <w:rPr>
+          <w:rFonts w:ascii="Times" w:hAnsi="Times"/>
+        </w:rPr>
+        <w:t xml:space="preserve">clean up your figures a bit by adding labels and captions; </w:t>
+      </w:r>
+      <w:r>
+        <w:rPr>
+          <w:rFonts w:ascii="Times" w:hAnsi="Times"/>
+        </w:rPr>
+        <w:t xml:space="preserve">also, </w:t>
+      </w:r>
+      <w:r>
+        <w:rPr>
+          <w:rFonts w:ascii="Times" w:hAnsi="Times"/>
+        </w:rPr>
+        <w:t>per</w:t>
+      </w:r>
+      <w:r>
+        <w:rPr>
+          <w:rFonts w:ascii="Times" w:hAnsi="Times"/>
+        </w:rPr>
+        <w:t>haps you don’t need all of the plots because</w:t>
+      </w:r>
+      <w:r>
+        <w:rPr>
+          <w:rFonts w:ascii="Times" w:hAnsi="Times"/>
+        </w:rPr>
+        <w:t xml:space="preserve"> many of them look very similar</w:t>
+      </w:r>
+      <w:r>
+        <w:rPr>
+          <w:rFonts w:ascii="Times" w:hAnsi="Times"/>
+        </w:rPr>
+        <w:t xml:space="preserve"> (like in cell 21, see #3 above)</w:t>
+      </w:r>
+      <w:r>
+        <w:rPr>
+          <w:rFonts w:ascii="Times" w:hAnsi="Times"/>
+        </w:rPr>
+        <w:t>. Second, make sure that the</w:t>
+      </w:r>
+      <w:r>
+        <w:rPr>
+          <w:rFonts w:ascii="Times" w:hAnsi="Times"/>
+        </w:rPr>
+        <w:t xml:space="preserve"> text that you add does a good job to explain your process—quite honestly, it’s a little hard to decipher your research questions, goals, and project impact from your notebook in its current form (whic</w:t>
+      </w:r>
+      <w:r>
+        <w:rPr>
+          <w:rFonts w:ascii="Times" w:hAnsi="Times"/>
+        </w:rPr>
+        <w:t>h is to be expected without text).  M</w:t>
+      </w:r>
+      <w:r>
+        <w:rPr>
+          <w:rFonts w:ascii="Times" w:hAnsi="Times"/>
+        </w:rPr>
+        <w:t>ake sure to justify your methods.  Why did you choose to use the techniques that you used, and how do they complement each other to get to your ultimate goal?</w:t>
+      </w:r>
+      <w:r>
+        <w:rPr>
+          <w:rFonts w:ascii="Times" w:hAnsi="Times"/>
+        </w:rPr>
+        <w:t xml:space="preserve">  </w:t>
+      </w:r>
+      <w:r>
+        <w:rPr>
+          <w:rFonts w:ascii="Times" w:hAnsi="Times"/>
+        </w:rPr>
+        <w:t xml:space="preserve">Lastly, make sure to define all of the company abbreviations that you use </w:t>
+      </w:r>
+      <w:r>
+        <w:rPr>
+          <w:rFonts w:ascii="Times" w:hAnsi="Times"/>
+        </w:rPr>
+        <w:t>throughout your analysis</w:t>
+      </w:r>
+      <w:r>
+        <w:rPr>
+          <w:rFonts w:ascii="Times" w:hAnsi="Times"/>
+        </w:rPr>
+        <w:t xml:space="preserve">.  I would </w:t>
+      </w:r>
+      <w:r>
+        <w:rPr>
+          <w:rFonts w:ascii="Times" w:hAnsi="Times"/>
+        </w:rPr>
+        <w:t xml:space="preserve">just </w:t>
+      </w:r>
+      <w:r>
+        <w:rPr>
+          <w:rFonts w:ascii="Times" w:hAnsi="Times"/>
+        </w:rPr>
+        <w:t xml:space="preserve">put a table </w:t>
+      </w:r>
+      <w:r>
+        <w:rPr>
+          <w:rFonts w:ascii="Times" w:hAnsi="Times"/>
+        </w:rPr>
+        <w:t>linking</w:t>
+      </w:r>
+      <w:r>
+        <w:rPr>
+          <w:rFonts w:ascii="Times" w:hAnsi="Times"/>
+        </w:rPr>
+        <w:t xml:space="preserve"> abbreviation to company name </w:t>
+      </w:r>
+      <w:r>
+        <w:rPr>
+          <w:rFonts w:ascii="Times" w:hAnsi="Times"/>
+        </w:rPr>
+        <w:t>right after your introduct</w:t>
+      </w:r>
+      <w:r>
+        <w:rPr>
+          <w:rFonts w:ascii="Times" w:hAnsi="Times"/>
+        </w:rPr>
+        <w:t>ory paragraphs</w:t>
+      </w:r>
+      <w:r>
+        <w:rPr>
+          <w:rFonts w:ascii="Times" w:hAnsi="Times"/>
+        </w:rPr>
+        <w:t>.</w:t>
       </w:r>
     </w:p>
     <w:p>
       <w:pPr>
-        <w:pStyle w:val="ListParagraph"/>
-        <w:ind w:left="0" w:firstLine="720"/>
+        <w:spacing w:line="276" w:lineRule="auto"/>
+        <w:ind w:firstLine="720"/>
         <w:rPr>
           <w:rFonts w:ascii="Times" w:hAnsi="Times"/>
         </w:rPr>
@@ -502,111 +911,25 @@
         <w:rPr>
           <w:rFonts w:ascii="Times" w:hAnsi="Times"/>
         </w:rPr>
-        <w:t>Lastly, make sure to define all of the company abbreviations that you use throughout your analysis so everyone knows.  I would put a table right after your introductory paragraphs that links abbreviation to company name</w:t>
-      </w:r>
-      <w:r>
-        <w:rPr>
-          <w:rFonts w:ascii="Times" w:hAnsi="Times"/>
-        </w:rPr>
-        <w:t xml:space="preserve">.  </w:t>
-      </w:r>
-      <w:r>
-        <w:rPr>
-          <w:rFonts w:ascii="Times" w:hAnsi="Times"/>
-        </w:rPr>
-        <w:t xml:space="preserve">Overall, you have done </w:t>
-      </w:r>
-      <w:r>
-        <w:rPr>
-          <w:rFonts w:ascii="Times" w:hAnsi="Times"/>
-        </w:rPr>
-        <w:t>a TON of work here, and you should be very proud of it.  Clean things up and work on packaging and explanation to tie a bow around your work, and you will have something quite impressive.</w:t>
-      </w:r>
-    </w:p>
-    <w:p>
-      <w:pPr>
-        <w:pStyle w:val="ListParagraph"/>
-        <w:ind w:left="0"/>
-        <w:jc w:val="center"/>
-        <w:rPr>
-          <w:rFonts w:ascii="Times" w:hAnsi="Times"/>
-        </w:rPr>
-      </w:pPr>
-      <w:r>
-        <w:rPr>
-          <w:rFonts w:ascii="Times" w:hAnsi="Times"/>
-        </w:rPr>
-        <w:lastRenderedPageBreak/>
-        <w:t>Figure Created by Cell 20</w:t>
-      </w:r>
-    </w:p>
-    <w:p>
-      <w:pPr>
-        <w:pStyle w:val="ListParagraph"/>
-        <w:ind w:left="0" w:firstLine="720"/>
-        <w:rPr>
-          <w:rFonts w:ascii="Times" w:hAnsi="Times"/>
-        </w:rPr>
-      </w:pPr>
-      <w:r>
-        <w:rPr>
-          <w:rFonts w:ascii="Times" w:hAnsi="Times"/>
-          <w:noProof/>
-        </w:rPr>
-        <w:drawing>
-          <wp:inline distT="0" distB="0" distL="0" distR="0" wp14:anchorId="73D8F38E" wp14:editId="4F72905A">
-            <wp:extent cx="5273040" cy="3484880"/>
-            <wp:effectExtent l="0" t="0" r="10160" b="0"/>
-            <wp:docPr id="1" name="Picture 1" descr="Macintosh HD:Users:matt:Desktop:Screen Shot 2014-04-18 at 11.55.44 PM.png"/>
-            <wp:cNvGraphicFramePr>
-              <a:graphicFrameLocks xmlns:a="http://schemas.openxmlformats.org/drawingml/2006/main" noChangeAspect="1"/>
-            </wp:cNvGraphicFramePr>
-            <a:graphic xmlns:a="http://schemas.openxmlformats.org/drawingml/2006/main">
-              <a:graphicData uri="http://schemas.openxmlformats.org/drawingml/2006/picture">
-                <pic:pic xmlns:pic="http://schemas.openxmlformats.org/drawingml/2006/picture">
-                  <pic:nvPicPr>
-                    <pic:cNvPr id="0" name="Picture 1" descr="Macintosh HD:Users:matt:Desktop:Screen Shot 2014-04-18 at 11.55.44 PM.png"/>
-                    <pic:cNvPicPr>
-                      <a:picLocks noChangeAspect="1" noChangeArrowheads="1"/>
-                    </pic:cNvPicPr>
-                  </pic:nvPicPr>
-                  <pic:blipFill>
-                    <a:blip r:embed="rId8">
-                      <a:extLst>
-                        <a:ext uri="{28A0092B-C50C-407E-A947-70E740481C1C}">
-                          <a14:useLocalDpi xmlns:a14="http://schemas.microsoft.com/office/drawing/2010/main" val="0"/>
-                        </a:ext>
-                      </a:extLst>
-                    </a:blip>
-                    <a:srcRect/>
-                    <a:stretch>
-                      <a:fillRect/>
-                    </a:stretch>
-                  </pic:blipFill>
-                  <pic:spPr bwMode="auto">
-                    <a:xfrm>
-                      <a:off x="0" y="0"/>
-                      <a:ext cx="5273040" cy="3484880"/>
-                    </a:xfrm>
-                    <a:prstGeom prst="rect">
-                      <a:avLst/>
-                    </a:prstGeom>
-                    <a:noFill/>
-                    <a:ln>
-                      <a:noFill/>
-                    </a:ln>
-                  </pic:spPr>
-                </pic:pic>
-              </a:graphicData>
-            </a:graphic>
-          </wp:inline>
-        </w:drawing>
+        <w:t>Overall, you have done a large amount</w:t>
+      </w:r>
+      <w:r>
+        <w:rPr>
+          <w:rFonts w:ascii="Times" w:hAnsi="Times"/>
+        </w:rPr>
+        <w:t xml:space="preserve"> of work here, and you should be very proud of it. </w:t>
+      </w:r>
+      <w:r>
+        <w:rPr>
+          <w:rFonts w:ascii="Times" w:hAnsi="Times"/>
+        </w:rPr>
+        <w:t>Best of luck as you move forwards in this project.</w:t>
       </w:r>
     </w:p>
     <w:sectPr>
-      <w:headerReference w:type="default" r:id="rId9"/>
+      <w:headerReference w:type="default" r:id="rId8"/>
       <w:pgSz w:w="12240" w:h="15840"/>
-      <w:pgMar w:top="1440" w:right="1440" w:bottom="1440" w:left="1440" w:header="720" w:footer="720" w:gutter="0"/>
+      <w:pgMar w:top="1440" w:right="1440" w:bottom="1080" w:left="1440" w:header="720" w:footer="720" w:gutter="0"/>
       <w:cols w:space="720"/>
       <w:docGrid w:linePitch="360"/>
     </w:sectPr>
@@ -721,7 +1044,19 @@
       <w:rPr>
         <w:rFonts w:ascii="Times" w:hAnsi="Times" w:cs="Helvetica"/>
       </w:rPr>
-      <w:t>, &amp; Ying Shi — 23 April 2014</w:t>
+      <w:t>, &amp; Ying Shi —</w:t>
+    </w:r>
+    <w:r>
+      <w:rPr>
+        <w:rFonts w:ascii="Times" w:hAnsi="Times" w:cs="Helvetica"/>
+      </w:rPr>
+      <w:t xml:space="preserve"> 25</w:t>
+    </w:r>
+    <w:r>
+      <w:rPr>
+        <w:rFonts w:ascii="Times" w:hAnsi="Times" w:cs="Helvetica"/>
+      </w:rPr>
+      <w:t xml:space="preserve"> April 2014</w:t>
     </w:r>
   </w:p>
   <w:p>

</xml_diff>